<commit_message>
Update Basketball Tournament Rules.docx
</commit_message>
<xml_diff>
--- a/DocumentsAndIco/Basketball Tournament Rules.docx
+++ b/DocumentsAndIco/Basketball Tournament Rules.docx
@@ -1,6 +1,6 @@
 
 <file path=word/document.xml><?xml version="1.0" encoding="utf-8"?>
-<w:document xmlns:wpc="http://schemas.microsoft.com/office/word/2010/wordprocessingCanvas" xmlns:cx="http://schemas.microsoft.com/office/drawing/2014/chartex" xmlns:cx1="http://schemas.microsoft.com/office/drawing/2015/9/8/chartex" xmlns:cx2="http://schemas.microsoft.com/office/drawing/2015/10/21/chartex" xmlns:cx3="http://schemas.microsoft.com/office/drawing/2016/5/9/chartex" xmlns:cx4="http://schemas.microsoft.com/office/drawing/2016/5/10/chartex" xmlns:cx5="http://schemas.microsoft.com/office/drawing/2016/5/11/chartex" xmlns:cx6="http://schemas.microsoft.com/office/drawing/2016/5/12/chartex" xmlns:cx7="http://schemas.microsoft.com/office/drawing/2016/5/13/chartex" xmlns:cx8="http://schemas.microsoft.com/office/drawing/2016/5/14/chartex" xmlns:mc="http://schemas.openxmlformats.org/markup-compatibility/2006" xmlns:aink="http://schemas.microsoft.com/office/drawing/2016/ink" xmlns:am3d="http://schemas.microsoft.com/office/drawing/2017/model3d" xmlns:o="urn:schemas-microsoft-com:office:office" xmlns:oel="http://schemas.microsoft.com/office/2019/extlst" xmlns:r="http://schemas.openxmlformats.org/officeDocument/2006/relationships" xmlns:m="http://schemas.openxmlformats.org/officeDocument/2006/math" xmlns:v="urn:schemas-microsoft-com:vml" xmlns:wp14="http://schemas.microsoft.com/office/word/2010/wordprocessingDrawing" xmlns:wp="http://schemas.openxmlformats.org/drawingml/2006/wordprocessingDrawing" xmlns:w10="urn:schemas-microsoft-com:office:word" xmlns:w="http://schemas.openxmlformats.org/wordprocessingml/2006/main" xmlns:w14="http://schemas.microsoft.com/office/word/2010/wordml" xmlns:w15="http://schemas.microsoft.com/office/word/2012/wordml" xmlns:w16cex="http://schemas.microsoft.com/office/word/2018/wordml/cex" xmlns:w16cid="http://schemas.microsoft.com/office/word/2016/wordml/cid" xmlns:w16="http://schemas.microsoft.com/office/word/2018/wordml" xmlns:w16sdtdh="http://schemas.microsoft.com/office/word/2020/wordml/sdtdatahash" xmlns:w16se="http://schemas.microsoft.com/office/word/2015/wordml/symex" xmlns:wpg="http://schemas.microsoft.com/office/word/2010/wordprocessingGroup" xmlns:wpi="http://schemas.microsoft.com/office/word/2010/wordprocessingInk" xmlns:wne="http://schemas.microsoft.com/office/word/2006/wordml" xmlns:wps="http://schemas.microsoft.com/office/word/2010/wordprocessingShape" mc:Ignorable="w14 w15 w16se w16cid w16 w16cex w16sdtdh wp14">
+<w:document xmlns:wpc="http://schemas.microsoft.com/office/word/2010/wordprocessingCanvas" xmlns:cx="http://schemas.microsoft.com/office/drawing/2014/chartex" xmlns:cx1="http://schemas.microsoft.com/office/drawing/2015/9/8/chartex" xmlns:cx2="http://schemas.microsoft.com/office/drawing/2015/10/21/chartex" xmlns:cx3="http://schemas.microsoft.com/office/drawing/2016/5/9/chartex" xmlns:cx4="http://schemas.microsoft.com/office/drawing/2016/5/10/chartex" xmlns:cx5="http://schemas.microsoft.com/office/drawing/2016/5/11/chartex" xmlns:cx6="http://schemas.microsoft.com/office/drawing/2016/5/12/chartex" xmlns:cx7="http://schemas.microsoft.com/office/drawing/2016/5/13/chartex" xmlns:cx8="http://schemas.microsoft.com/office/drawing/2016/5/14/chartex" xmlns:mc="http://schemas.openxmlformats.org/markup-compatibility/2006" xmlns:aink="http://schemas.microsoft.com/office/drawing/2016/ink" xmlns:am3d="http://schemas.microsoft.com/office/drawing/2017/model3d" xmlns:o="urn:schemas-microsoft-com:office:office" xmlns:r="http://schemas.openxmlformats.org/officeDocument/2006/relationships" xmlns:m="http://schemas.openxmlformats.org/officeDocument/2006/math" xmlns:v="urn:schemas-microsoft-com:vml" xmlns:wp14="http://schemas.microsoft.com/office/word/2010/wordprocessingDrawing" xmlns:wp="http://schemas.openxmlformats.org/drawingml/2006/wordprocessingDrawing" xmlns:w10="urn:schemas-microsoft-com:office:word" xmlns:w="http://schemas.openxmlformats.org/wordprocessingml/2006/main" xmlns:w14="http://schemas.microsoft.com/office/word/2010/wordml" xmlns:w15="http://schemas.microsoft.com/office/word/2012/wordml" xmlns:w16cex="http://schemas.microsoft.com/office/word/2018/wordml/cex" xmlns:w16cid="http://schemas.microsoft.com/office/word/2016/wordml/cid" xmlns:w16="http://schemas.microsoft.com/office/word/2018/wordml" xmlns:w16sdtdh="http://schemas.microsoft.com/office/word/2020/wordml/sdtdatahash" xmlns:w16se="http://schemas.microsoft.com/office/word/2015/wordml/symex" xmlns:wpg="http://schemas.microsoft.com/office/word/2010/wordprocessingGroup" xmlns:wpi="http://schemas.microsoft.com/office/word/2010/wordprocessingInk" xmlns:wne="http://schemas.microsoft.com/office/word/2006/wordml" xmlns:wps="http://schemas.microsoft.com/office/word/2010/wordprocessingShape" mc:Ignorable="w14 w15 w16se w16cid w16 w16cex w16sdtdh wp14">
   <w:body>
     <w:p>
       <w:pPr>
@@ -10,7 +10,6 @@
           <w:szCs w:val="44"/>
         </w:rPr>
       </w:pPr>
-      <w:permStart w:id="1178350303" w:ed="011445@asas.qld.edu.au"/>
       <w:r>
         <w:rPr>
           <w:sz w:val="44"/>
@@ -384,7 +383,23 @@
           <w:sz w:val="24"/>
           <w:szCs w:val="24"/>
         </w:rPr>
-        <w:t>Three weeks before the designated ‘finals week’, GM’s cannot trade, sign, or waive any players</w:t>
+        <w:t xml:space="preserve">Three weeks before the designated ‘finals week’, </w:t>
+      </w:r>
+      <w:proofErr w:type="gramStart"/>
+      <w:r>
+        <w:rPr>
+          <w:sz w:val="24"/>
+          <w:szCs w:val="24"/>
+        </w:rPr>
+        <w:t>GM’s</w:t>
+      </w:r>
+      <w:proofErr w:type="gramEnd"/>
+      <w:r>
+        <w:rPr>
+          <w:sz w:val="24"/>
+          <w:szCs w:val="24"/>
+        </w:rPr>
+        <w:t xml:space="preserve"> cannot trade, sign, or waive any players</w:t>
       </w:r>
     </w:p>
     <w:p>
@@ -404,23 +419,27 @@
           <w:sz w:val="24"/>
           <w:szCs w:val="24"/>
         </w:rPr>
-        <w:t xml:space="preserve">To participate in the tournament, you </w:t>
-      </w:r>
-      <w:r>
-        <w:rPr>
-          <w:i/>
-          <w:iCs/>
-          <w:sz w:val="24"/>
-          <w:szCs w:val="24"/>
-        </w:rPr>
-        <w:t>must</w:t>
-      </w:r>
-      <w:r>
-        <w:rPr>
-          <w:sz w:val="24"/>
-          <w:szCs w:val="24"/>
-        </w:rPr>
-        <w:t xml:space="preserve"> pay.</w:t>
+        <w:t>The final week of the tournament are best-of-3, making it more exciting and interesting</w:t>
+      </w:r>
+    </w:p>
+    <w:p>
+      <w:pPr>
+        <w:pStyle w:val="ListParagraph"/>
+        <w:numPr>
+          <w:ilvl w:val="0"/>
+          <w:numId w:val="1"/>
+        </w:numPr>
+        <w:rPr>
+          <w:sz w:val="24"/>
+          <w:szCs w:val="24"/>
+        </w:rPr>
+      </w:pPr>
+      <w:r>
+        <w:rPr>
+          <w:sz w:val="24"/>
+          <w:szCs w:val="24"/>
+        </w:rPr>
+        <w:t xml:space="preserve">At the start of each tournament, excluding the Term 1 tournament, there will be a draft. You will have the first few weeks of break (before the draft) to prove yourself to the GM’s. </w:t>
       </w:r>
     </w:p>
     <w:p>
@@ -440,43 +459,7 @@
           <w:sz w:val="24"/>
           <w:szCs w:val="24"/>
         </w:rPr>
-        <w:t>If you are a new player wanting to join, please understand that teams do not have to sign you. If they already have 5 players, signing you decreases the amount of court time each player gets, which is not fair for them. However, you may enter the next tournament’s draft which will guarantee your selection.</w:t>
-      </w:r>
-    </w:p>
-    <w:p>
-      <w:pPr>
-        <w:pStyle w:val="ListParagraph"/>
-        <w:numPr>
-          <w:ilvl w:val="0"/>
-          <w:numId w:val="1"/>
-        </w:numPr>
-        <w:rPr>
-          <w:sz w:val="24"/>
-          <w:szCs w:val="24"/>
-        </w:rPr>
-      </w:pPr>
-      <w:r>
-        <w:rPr>
-          <w:sz w:val="24"/>
-          <w:szCs w:val="24"/>
-        </w:rPr>
-        <w:t xml:space="preserve">If you win the tournament, money must be evenly split between your team. GM’s do </w:t>
-      </w:r>
-      <w:r>
-        <w:rPr>
-          <w:i/>
-          <w:iCs/>
-          <w:sz w:val="24"/>
-          <w:szCs w:val="24"/>
-        </w:rPr>
-        <w:t>not</w:t>
-      </w:r>
-      <w:r>
-        <w:rPr>
-          <w:sz w:val="24"/>
-          <w:szCs w:val="24"/>
-        </w:rPr>
-        <w:t xml:space="preserve"> get a bonus.</w:t>
+        <w:t>The draft will be performed in the ‘snake format’ and the winner of the previous tournament gets to decide the draft order.</w:t>
       </w:r>
     </w:p>
     <w:p>
@@ -496,67 +479,7 @@
           <w:sz w:val="24"/>
           <w:szCs w:val="24"/>
         </w:rPr>
-        <w:t>However, if a team would like to give a player extra money, everyone must agree</w:t>
-      </w:r>
-    </w:p>
-    <w:p>
-      <w:pPr>
-        <w:pStyle w:val="ListParagraph"/>
-        <w:numPr>
-          <w:ilvl w:val="2"/>
-          <w:numId w:val="1"/>
-        </w:numPr>
-        <w:rPr>
-          <w:sz w:val="24"/>
-          <w:szCs w:val="24"/>
-        </w:rPr>
-      </w:pPr>
-      <w:r>
-        <w:rPr>
-          <w:sz w:val="24"/>
-          <w:szCs w:val="24"/>
-        </w:rPr>
-        <w:t>For example, you won 5 games for the team on the last day, so the team wants to thank you with extra money</w:t>
-      </w:r>
-    </w:p>
-    <w:p>
-      <w:pPr>
-        <w:pStyle w:val="ListParagraph"/>
-        <w:numPr>
-          <w:ilvl w:val="0"/>
-          <w:numId w:val="1"/>
-        </w:numPr>
-        <w:rPr>
-          <w:sz w:val="24"/>
-          <w:szCs w:val="24"/>
-        </w:rPr>
-      </w:pPr>
-      <w:r>
-        <w:rPr>
-          <w:sz w:val="24"/>
-          <w:szCs w:val="24"/>
-        </w:rPr>
-        <w:t xml:space="preserve">At the start of each tournament, excluding the Term 1 tournament, there will be a draft. You will have the first few weeks of break (before the draft) to prove yourself to the GM’s. </w:t>
-      </w:r>
-    </w:p>
-    <w:p>
-      <w:pPr>
-        <w:pStyle w:val="ListParagraph"/>
-        <w:numPr>
-          <w:ilvl w:val="1"/>
-          <w:numId w:val="1"/>
-        </w:numPr>
-        <w:rPr>
-          <w:sz w:val="24"/>
-          <w:szCs w:val="24"/>
-        </w:rPr>
-      </w:pPr>
-      <w:r>
-        <w:rPr>
-          <w:sz w:val="24"/>
-          <w:szCs w:val="24"/>
-        </w:rPr>
-        <w:t>The draft will be performed in the ‘snake format’ and the winner of the previous tournament gets to decide the draft order.</w:t>
+        <w:t>Each team can keep one player of their choice before the draft</w:t>
       </w:r>
     </w:p>
     <w:p>
@@ -592,6 +515,133 @@
         <w:pStyle w:val="Heading1"/>
       </w:pPr>
       <w:r>
+        <w:lastRenderedPageBreak/>
+        <w:t>MVP’s/All-Teams</w:t>
+      </w:r>
+    </w:p>
+    <w:p>
+      <w:pPr>
+        <w:pStyle w:val="ListParagraph"/>
+        <w:numPr>
+          <w:ilvl w:val="0"/>
+          <w:numId w:val="2"/>
+        </w:numPr>
+      </w:pPr>
+      <w:r>
+        <w:t>At the end of each week, there is a vote for the MVP of the week.</w:t>
+      </w:r>
+    </w:p>
+    <w:p>
+      <w:pPr>
+        <w:pStyle w:val="ListParagraph"/>
+        <w:numPr>
+          <w:ilvl w:val="1"/>
+          <w:numId w:val="2"/>
+        </w:numPr>
+      </w:pPr>
+      <w:r>
+        <w:t>Every player’s vote is worth one, with GM’s vote being worth two.</w:t>
+      </w:r>
+    </w:p>
+    <w:p>
+      <w:pPr>
+        <w:pStyle w:val="ListParagraph"/>
+        <w:numPr>
+          <w:ilvl w:val="1"/>
+          <w:numId w:val="2"/>
+        </w:numPr>
+      </w:pPr>
+      <w:proofErr w:type="gramStart"/>
+      <w:r>
+        <w:t>GM’s</w:t>
+      </w:r>
+      <w:proofErr w:type="gramEnd"/>
+      <w:r>
+        <w:t xml:space="preserve"> cannot be voted for.</w:t>
+      </w:r>
+    </w:p>
+    <w:p>
+      <w:pPr>
+        <w:pStyle w:val="ListParagraph"/>
+        <w:numPr>
+          <w:ilvl w:val="0"/>
+          <w:numId w:val="2"/>
+        </w:numPr>
+      </w:pPr>
+      <w:r>
+        <w:t>All-Teams are selected by Clarrie Jones each week. If you wish to collaborate with him, contact him.</w:t>
+      </w:r>
+    </w:p>
+    <w:p>
+      <w:pPr>
+        <w:pStyle w:val="ListParagraph"/>
+        <w:numPr>
+          <w:ilvl w:val="0"/>
+          <w:numId w:val="2"/>
+        </w:numPr>
+      </w:pPr>
+      <w:r>
+        <w:t>At the end of each season, the tournament MVP and All Teams are selected.</w:t>
+      </w:r>
+    </w:p>
+    <w:p>
+      <w:pPr>
+        <w:pStyle w:val="ListParagraph"/>
+        <w:numPr>
+          <w:ilvl w:val="1"/>
+          <w:numId w:val="2"/>
+        </w:numPr>
+      </w:pPr>
+      <w:r>
+        <w:t>Everyone can vote, for both the MVP’s and All-Teams</w:t>
+      </w:r>
+    </w:p>
+    <w:p>
+      <w:pPr>
+        <w:pStyle w:val="ListParagraph"/>
+        <w:numPr>
+          <w:ilvl w:val="1"/>
+          <w:numId w:val="2"/>
+        </w:numPr>
+      </w:pPr>
+      <w:r>
+        <w:t>For each week a player is on the MVP rankings of All-Teams, they receive an extra vote towards the final list</w:t>
+      </w:r>
+    </w:p>
+    <w:p>
+      <w:pPr>
+        <w:pStyle w:val="ListParagraph"/>
+        <w:numPr>
+          <w:ilvl w:val="0"/>
+          <w:numId w:val="2"/>
+        </w:numPr>
+      </w:pPr>
+      <w:r>
+        <w:t>In the case of a tie, the player on the better teams gets the placing.</w:t>
+      </w:r>
+    </w:p>
+    <w:p>
+      <w:pPr>
+        <w:pStyle w:val="ListParagraph"/>
+        <w:numPr>
+          <w:ilvl w:val="0"/>
+          <w:numId w:val="2"/>
+        </w:numPr>
+      </w:pPr>
+      <w:r>
+        <w:t>The team that has the player which is first for MVP rankings starts with the ball at the start of the next week.</w:t>
+      </w:r>
+    </w:p>
+    <w:p>
+      <w:pPr>
+        <w:ind w:left="360"/>
+      </w:pPr>
+    </w:p>
+    <w:p>
+      <w:pPr>
+        <w:pStyle w:val="Heading1"/>
+      </w:pPr>
+      <w:r>
         <w:t>Unclear Rules</w:t>
       </w:r>
     </w:p>
@@ -652,7 +702,27 @@
           <w:sz w:val="24"/>
           <w:szCs w:val="24"/>
         </w:rPr>
-        <w:t>Once you play more than 5 breaks, you are not allowed to leave the tournament, and take your money. Your money has been submitted.</w:t>
+        <w:t>You are expected to show up every break, or as many as you can. If you do not show up, expect to be waived or traded. Your team is trying to win, they need to do the best they can.</w:t>
+      </w:r>
+    </w:p>
+    <w:p>
+      <w:pPr>
+        <w:pStyle w:val="ListParagraph"/>
+        <w:numPr>
+          <w:ilvl w:val="0"/>
+          <w:numId w:val="1"/>
+        </w:numPr>
+        <w:rPr>
+          <w:sz w:val="24"/>
+          <w:szCs w:val="24"/>
+        </w:rPr>
+      </w:pPr>
+      <w:r>
+        <w:rPr>
+          <w:sz w:val="24"/>
+          <w:szCs w:val="24"/>
+        </w:rPr>
+        <w:t>If you have less than 5 players at a break, whether that is due to trades, or players not being able to make the break, you must play with what team you have. Do not expect to get ‘mercy players’ from other teams.</w:t>
       </w:r>
     </w:p>
     <w:p>
@@ -672,87 +742,21 @@
           <w:sz w:val="24"/>
           <w:szCs w:val="24"/>
         </w:rPr>
-        <w:t>While you can opt to not play anymore, do not expect to get a refund</w:t>
-      </w:r>
-    </w:p>
-    <w:p>
-      <w:pPr>
-        <w:pStyle w:val="ListParagraph"/>
-        <w:numPr>
-          <w:ilvl w:val="0"/>
-          <w:numId w:val="1"/>
-        </w:numPr>
-        <w:rPr>
-          <w:sz w:val="24"/>
-          <w:szCs w:val="24"/>
-        </w:rPr>
-      </w:pPr>
-      <w:r>
-        <w:rPr>
-          <w:sz w:val="24"/>
-          <w:szCs w:val="24"/>
-        </w:rPr>
-        <w:t>You are expected to show up every break, or as many as you can. If you do not show up, expect to be waived or traded. Your team is trying to win, they need to do the best they can.</w:t>
-      </w:r>
-    </w:p>
-    <w:p>
-      <w:pPr>
-        <w:pStyle w:val="ListParagraph"/>
-        <w:numPr>
-          <w:ilvl w:val="1"/>
-          <w:numId w:val="1"/>
-        </w:numPr>
-        <w:rPr>
-          <w:sz w:val="24"/>
-          <w:szCs w:val="24"/>
-        </w:rPr>
-      </w:pPr>
-      <w:r>
-        <w:rPr>
-          <w:sz w:val="24"/>
-          <w:szCs w:val="24"/>
-        </w:rPr>
-        <w:t>If you are waived, you receive a full refund</w:t>
-      </w:r>
-    </w:p>
-    <w:p>
-      <w:pPr>
-        <w:pStyle w:val="ListParagraph"/>
-        <w:numPr>
-          <w:ilvl w:val="0"/>
-          <w:numId w:val="1"/>
-        </w:numPr>
-        <w:rPr>
-          <w:sz w:val="24"/>
-          <w:szCs w:val="24"/>
-        </w:rPr>
-      </w:pPr>
-      <w:r>
-        <w:rPr>
-          <w:sz w:val="24"/>
-          <w:szCs w:val="24"/>
-        </w:rPr>
-        <w:t>If you have less than 5 players at a break, whether that is due to trades, or players not being able to make the break, you must play with what team you have. Do not expect to get ‘mercy players’ from other teams.</w:t>
-      </w:r>
-    </w:p>
-    <w:p>
-      <w:pPr>
-        <w:pStyle w:val="ListParagraph"/>
-        <w:numPr>
-          <w:ilvl w:val="1"/>
-          <w:numId w:val="1"/>
-        </w:numPr>
-        <w:rPr>
-          <w:sz w:val="24"/>
-          <w:szCs w:val="24"/>
-        </w:rPr>
-      </w:pPr>
-      <w:r>
-        <w:rPr>
-          <w:sz w:val="24"/>
-          <w:szCs w:val="24"/>
-        </w:rPr>
-        <w:t>You may sign a player, for free, if this occurs, but that player can only play 3 breaks (with any team) before they must pay and officially join.</w:t>
+        <w:t>You may sign a player,</w:t>
+      </w:r>
+      <w:r>
+        <w:rPr>
+          <w:sz w:val="24"/>
+          <w:szCs w:val="24"/>
+        </w:rPr>
+        <w:t xml:space="preserve"> </w:t>
+      </w:r>
+      <w:r>
+        <w:rPr>
+          <w:sz w:val="24"/>
+          <w:szCs w:val="24"/>
+        </w:rPr>
+        <w:t>if this occurs, but that player can only play 3 breaks (with any team) before they must officially join.</w:t>
       </w:r>
     </w:p>
     <w:p>
@@ -968,370 +972,207 @@
           <w:szCs w:val="24"/>
         </w:rPr>
       </w:pPr>
-      <w:r>
-        <w:rPr>
-          <w:sz w:val="24"/>
-          <w:szCs w:val="24"/>
-        </w:rPr>
-        <w:br w:type="page"/>
-      </w:r>
-    </w:p>
-    <w:p>
-      <w:pPr>
-        <w:pStyle w:val="Heading1"/>
-      </w:pPr>
-      <w:permStart w:id="1231888697" w:edGrp="everyone"/>
-      <w:r>
-        <w:t>EXTRA IDEAS</w:t>
-      </w:r>
-    </w:p>
-    <w:p>
-      <w:pPr>
-        <w:rPr>
-          <w:sz w:val="24"/>
-          <w:szCs w:val="24"/>
-        </w:rPr>
-      </w:pPr>
-    </w:p>
-    <w:p>
-      <w:pPr>
-        <w:pStyle w:val="ListParagraph"/>
-        <w:numPr>
-          <w:ilvl w:val="0"/>
-          <w:numId w:val="1"/>
-        </w:numPr>
-        <w:rPr>
-          <w:sz w:val="24"/>
-          <w:szCs w:val="24"/>
-        </w:rPr>
-      </w:pPr>
-      <w:r>
-        <w:rPr>
-          <w:sz w:val="24"/>
-          <w:szCs w:val="24"/>
-        </w:rPr>
-        <w:t xml:space="preserve"> </w:t>
-      </w:r>
-      <w:r>
-        <w:rPr>
-          <w:sz w:val="24"/>
-          <w:szCs w:val="24"/>
-        </w:rPr>
-        <w:t>4 points for winning team</w:t>
-      </w:r>
-      <w:r>
-        <w:rPr>
-          <w:sz w:val="24"/>
-          <w:szCs w:val="24"/>
-        </w:rPr>
-        <w:t>, 2 for mid and 1 for losing</w:t>
-      </w:r>
-    </w:p>
-    <w:p>
-      <w:pPr>
-        <w:pStyle w:val="ListParagraph"/>
-        <w:numPr>
-          <w:ilvl w:val="0"/>
-          <w:numId w:val="1"/>
-        </w:numPr>
-        <w:rPr>
-          <w:sz w:val="24"/>
-          <w:szCs w:val="24"/>
-        </w:rPr>
-      </w:pPr>
-      <w:r>
-        <w:rPr>
-          <w:sz w:val="24"/>
-          <w:szCs w:val="24"/>
-        </w:rPr>
-        <w:t xml:space="preserve">Before the draft each season (term), GMs can retain </w:t>
-      </w:r>
-      <w:r>
-        <w:rPr>
-          <w:sz w:val="24"/>
-          <w:szCs w:val="24"/>
-        </w:rPr>
-        <w:t xml:space="preserve">1 player, however this means their </w:t>
-      </w:r>
-      <w:r>
-        <w:rPr>
-          <w:sz w:val="24"/>
-          <w:szCs w:val="24"/>
-        </w:rPr>
-        <w:t>1</w:t>
-      </w:r>
-      <w:r>
-        <w:rPr>
-          <w:sz w:val="24"/>
-          <w:szCs w:val="24"/>
-          <w:vertAlign w:val="superscript"/>
-        </w:rPr>
-        <w:t>st</w:t>
-      </w:r>
-      <w:r>
-        <w:rPr>
-          <w:sz w:val="24"/>
-          <w:szCs w:val="24"/>
-        </w:rPr>
-        <w:t xml:space="preserve"> pick in the draft is skipped</w:t>
-      </w:r>
-    </w:p>
-    <w:p>
-      <w:pPr>
-        <w:pStyle w:val="ListParagraph"/>
-        <w:numPr>
-          <w:ilvl w:val="0"/>
-          <w:numId w:val="1"/>
-        </w:numPr>
-        <w:rPr>
-          <w:sz w:val="24"/>
-          <w:szCs w:val="24"/>
-        </w:rPr>
-      </w:pPr>
-      <w:r>
-        <w:rPr>
-          <w:sz w:val="24"/>
-          <w:szCs w:val="24"/>
-        </w:rPr>
-        <w:t xml:space="preserve"> </w:t>
-      </w:r>
-      <w:r>
-        <w:rPr>
-          <w:sz w:val="24"/>
-          <w:szCs w:val="24"/>
-        </w:rPr>
-        <w:t>A</w:t>
-      </w:r>
-      <w:r>
-        <w:rPr>
-          <w:sz w:val="24"/>
-          <w:szCs w:val="24"/>
-        </w:rPr>
-        <w:t>n</w:t>
-      </w:r>
-      <w:r>
-        <w:rPr>
-          <w:sz w:val="24"/>
-          <w:szCs w:val="24"/>
-        </w:rPr>
-        <w:t xml:space="preserve"> M</w:t>
-      </w:r>
-      <w:r>
-        <w:rPr>
-          <w:sz w:val="24"/>
-          <w:szCs w:val="24"/>
-        </w:rPr>
-        <w:t>VP</w:t>
-      </w:r>
-      <w:r>
-        <w:rPr>
-          <w:sz w:val="24"/>
-          <w:szCs w:val="24"/>
-        </w:rPr>
-        <w:t xml:space="preserve"> player is selected at the end of each week </w:t>
-      </w:r>
-      <w:r>
-        <w:rPr>
-          <w:sz w:val="24"/>
-          <w:szCs w:val="24"/>
-        </w:rPr>
-        <w:t xml:space="preserve">on a Thursday </w:t>
-      </w:r>
-      <w:r>
-        <w:rPr>
-          <w:sz w:val="24"/>
-          <w:szCs w:val="24"/>
-        </w:rPr>
-        <w:t xml:space="preserve">this player </w:t>
-      </w:r>
-      <w:r>
-        <w:rPr>
-          <w:sz w:val="24"/>
-          <w:szCs w:val="24"/>
-        </w:rPr>
-        <w:t>cannot</w:t>
-      </w:r>
-      <w:r>
-        <w:rPr>
-          <w:sz w:val="24"/>
-          <w:szCs w:val="24"/>
-        </w:rPr>
-        <w:t xml:space="preserve"> be a GM and is voted </w:t>
-      </w:r>
-      <w:r>
-        <w:rPr>
-          <w:sz w:val="24"/>
-          <w:szCs w:val="24"/>
-        </w:rPr>
-        <w:t xml:space="preserve">by all players as being the best in the week </w:t>
-      </w:r>
-      <w:r>
-        <w:rPr>
-          <w:sz w:val="24"/>
-          <w:szCs w:val="24"/>
-        </w:rPr>
-        <w:t xml:space="preserve">that lead their team If one player is selected </w:t>
-      </w:r>
-      <w:r>
-        <w:rPr>
-          <w:sz w:val="24"/>
-          <w:szCs w:val="24"/>
-        </w:rPr>
-        <w:t xml:space="preserve">that means that their team </w:t>
-      </w:r>
-      <w:r>
-        <w:rPr>
-          <w:sz w:val="24"/>
-          <w:szCs w:val="24"/>
-        </w:rPr>
-        <w:t>will start with the ball on Monday break.</w:t>
-      </w:r>
-    </w:p>
-    <w:p>
-      <w:pPr>
-        <w:pStyle w:val="ListParagraph"/>
-        <w:numPr>
-          <w:ilvl w:val="0"/>
-          <w:numId w:val="1"/>
-        </w:numPr>
-        <w:rPr>
-          <w:sz w:val="24"/>
-          <w:szCs w:val="24"/>
-        </w:rPr>
-      </w:pPr>
-      <w:r>
-        <w:rPr>
-          <w:sz w:val="24"/>
-          <w:szCs w:val="24"/>
-        </w:rPr>
-        <w:t xml:space="preserve"> </w:t>
-      </w:r>
-      <w:r>
-        <w:rPr>
-          <w:sz w:val="24"/>
-          <w:szCs w:val="24"/>
-        </w:rPr>
-        <w:t>Will Weekes always starts with a free th</w:t>
-      </w:r>
-      <w:r>
-        <w:rPr>
-          <w:sz w:val="24"/>
-          <w:szCs w:val="24"/>
-        </w:rPr>
-        <w:t>row!!!!!!!!!!! (omg)</w:t>
-      </w:r>
-    </w:p>
-    <w:p>
-      <w:pPr>
-        <w:pStyle w:val="ListParagraph"/>
-        <w:numPr>
-          <w:ilvl w:val="0"/>
-          <w:numId w:val="1"/>
-        </w:numPr>
-        <w:rPr>
-          <w:sz w:val="24"/>
-          <w:szCs w:val="24"/>
-        </w:rPr>
-      </w:pPr>
-      <w:r>
-        <w:rPr>
-          <w:sz w:val="24"/>
-          <w:szCs w:val="24"/>
-        </w:rPr>
-        <w:t xml:space="preserve"> </w:t>
-      </w:r>
-    </w:p>
-    <w:p>
-      <w:pPr>
-        <w:pStyle w:val="ListParagraph"/>
-        <w:numPr>
-          <w:ilvl w:val="0"/>
-          <w:numId w:val="1"/>
-        </w:numPr>
-        <w:rPr>
-          <w:sz w:val="24"/>
-          <w:szCs w:val="24"/>
-        </w:rPr>
-      </w:pPr>
-      <w:r>
-        <w:rPr>
-          <w:sz w:val="24"/>
-          <w:szCs w:val="24"/>
-        </w:rPr>
-        <w:t xml:space="preserve"> </w:t>
-      </w:r>
-    </w:p>
-    <w:p>
-      <w:pPr>
-        <w:rPr>
-          <w:sz w:val="24"/>
-          <w:szCs w:val="24"/>
-        </w:rPr>
-      </w:pPr>
-    </w:p>
-    <w:p>
-      <w:pPr>
-        <w:rPr>
-          <w:sz w:val="24"/>
-          <w:szCs w:val="24"/>
-        </w:rPr>
-      </w:pPr>
-    </w:p>
-    <w:p>
-      <w:pPr>
-        <w:rPr>
-          <w:sz w:val="24"/>
-          <w:szCs w:val="24"/>
-        </w:rPr>
-      </w:pPr>
-    </w:p>
-    <w:p>
-      <w:pPr>
-        <w:rPr>
-          <w:sz w:val="24"/>
-          <w:szCs w:val="24"/>
-        </w:rPr>
-      </w:pPr>
-    </w:p>
-    <w:p>
-      <w:pPr>
-        <w:rPr>
-          <w:sz w:val="24"/>
-          <w:szCs w:val="24"/>
-        </w:rPr>
-      </w:pPr>
-    </w:p>
-    <w:p>
-      <w:pPr>
-        <w:rPr>
-          <w:sz w:val="24"/>
-          <w:szCs w:val="24"/>
-        </w:rPr>
-      </w:pPr>
-    </w:p>
-    <w:p>
-      <w:pPr>
-        <w:rPr>
-          <w:sz w:val="24"/>
-          <w:szCs w:val="24"/>
-        </w:rPr>
-      </w:pPr>
-    </w:p>
-    <w:p>
-      <w:pPr>
-        <w:rPr>
-          <w:sz w:val="24"/>
-          <w:szCs w:val="24"/>
-        </w:rPr>
-      </w:pPr>
-    </w:p>
-    <w:p>
-      <w:pPr>
-        <w:rPr>
-          <w:sz w:val="24"/>
-          <w:szCs w:val="24"/>
-        </w:rPr>
-      </w:pPr>
+    </w:p>
+    <w:p>
+      <w:pPr>
+        <w:rPr>
+          <w:sz w:val="24"/>
+          <w:szCs w:val="24"/>
+        </w:rPr>
+      </w:pPr>
+      <w:r>
+        <w:rPr>
+          <w:noProof/>
+          <w:sz w:val="24"/>
+          <w:szCs w:val="24"/>
+        </w:rPr>
+        <w:lastRenderedPageBreak/>
+        <mc:AlternateContent>
+          <mc:Choice Requires="wps">
+            <w:drawing>
+              <wp:anchor distT="0" distB="0" distL="114300" distR="114300" simplePos="0" relativeHeight="251660291" behindDoc="0" locked="0" layoutInCell="1" allowOverlap="1" wp14:anchorId="61B5B7F3" wp14:editId="590935AD">
+                <wp:simplePos x="0" y="0"/>
+                <wp:positionH relativeFrom="margin">
+                  <wp:align>center</wp:align>
+                </wp:positionH>
+                <wp:positionV relativeFrom="paragraph">
+                  <wp:posOffset>5733732</wp:posOffset>
+                </wp:positionV>
+                <wp:extent cx="4538663" cy="976312"/>
+                <wp:effectExtent l="0" t="0" r="0" b="0"/>
+                <wp:wrapNone/>
+                <wp:docPr id="6" name="Text Box 6"/>
+                <wp:cNvGraphicFramePr/>
+                <a:graphic xmlns:a="http://schemas.openxmlformats.org/drawingml/2006/main">
+                  <a:graphicData uri="http://schemas.microsoft.com/office/word/2010/wordprocessingShape">
+                    <wps:wsp>
+                      <wps:cNvSpPr txBox="1"/>
+                      <wps:spPr>
+                        <a:xfrm>
+                          <a:off x="0" y="0"/>
+                          <a:ext cx="4538663" cy="976312"/>
+                        </a:xfrm>
+                        <a:prstGeom prst="rect">
+                          <a:avLst/>
+                        </a:prstGeom>
+                        <a:noFill/>
+                        <a:ln w="6350">
+                          <a:noFill/>
+                        </a:ln>
+                      </wps:spPr>
+                      <wps:txbx>
+                        <w:txbxContent>
+                          <w:p>
+                            <w:pPr>
+                              <w:jc w:val="center"/>
+                              <w:rPr>
+                                <w:i/>
+                                <w:iCs/>
+                              </w:rPr>
+                            </w:pPr>
+                            <w:r>
+                              <w:rPr>
+                                <w:i/>
+                                <w:iCs/>
+                              </w:rPr>
+                              <w:t>This Rule Book is subject to change. Changes will be announced on the official website. Changes will not occur after the third week of the tournament.</w:t>
+                            </w:r>
+                          </w:p>
+                        </w:txbxContent>
+                      </wps:txbx>
+                      <wps:bodyPr rot="0" spcFirstLastPara="0" vertOverflow="overflow" horzOverflow="overflow" vert="horz" wrap="square" lIns="91440" tIns="45720" rIns="91440" bIns="45720" numCol="1" spcCol="0" rtlCol="0" fromWordArt="0" anchor="t" anchorCtr="0" forceAA="0" compatLnSpc="1">
+                        <a:prstTxWarp prst="textNoShape">
+                          <a:avLst/>
+                        </a:prstTxWarp>
+                        <a:noAutofit/>
+                      </wps:bodyPr>
+                    </wps:wsp>
+                  </a:graphicData>
+                </a:graphic>
+              </wp:anchor>
+            </w:drawing>
+          </mc:Choice>
+          <mc:Fallback>
+            <w:pict>
+              <v:shapetype w14:anchorId="61B5B7F3" id="_x0000_t202" coordsize="21600,21600" o:spt="202" path="m,l,21600r21600,l21600,xe">
+                <v:stroke joinstyle="miter"/>
+                <v:path gradientshapeok="t" o:connecttype="rect"/>
+              </v:shapetype>
+              <v:shape id="Text Box 6" o:spid="_x0000_s1026" type="#_x0000_t202" style="position:absolute;margin-left:0;margin-top:451.45pt;width:357.4pt;height:76.85pt;z-index:251660291;visibility:visible;mso-wrap-style:square;mso-wrap-distance-left:9pt;mso-wrap-distance-top:0;mso-wrap-distance-right:9pt;mso-wrap-distance-bottom:0;mso-position-horizontal:center;mso-position-horizontal-relative:margin;mso-position-vertical:absolute;mso-position-vertical-relative:text;v-text-anchor:top" o:gfxdata="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" filled="f" stroked="f" strokeweight=".5pt">
+                <v:textbox>
+                  <w:txbxContent>
+                    <w:p>
+                      <w:pPr>
+                        <w:jc w:val="center"/>
+                        <w:rPr>
+                          <w:i/>
+                          <w:iCs/>
+                        </w:rPr>
+                      </w:pPr>
+                      <w:r>
+                        <w:rPr>
+                          <w:i/>
+                          <w:iCs/>
+                        </w:rPr>
+                        <w:t>This Rule Book is subject to change. Changes will be announced on the official website. Changes will not occur after the third week of the tournament.</w:t>
+                      </w:r>
+                    </w:p>
+                  </w:txbxContent>
+                </v:textbox>
+                <w10:wrap anchorx="margin"/>
+              </v:shape>
+            </w:pict>
+          </mc:Fallback>
+        </mc:AlternateContent>
+      </w:r>
+      <w:r>
+        <w:rPr>
+          <w:noProof/>
+          <w:sz w:val="24"/>
+          <w:szCs w:val="24"/>
+        </w:rPr>
+        <w:drawing>
+          <wp:anchor distT="0" distB="0" distL="114300" distR="114300" simplePos="0" relativeHeight="251659267" behindDoc="1" locked="0" layoutInCell="1" allowOverlap="1" wp14:anchorId="720DD10F" wp14:editId="4DCFFFD7">
+            <wp:simplePos x="0" y="0"/>
+            <wp:positionH relativeFrom="margin">
+              <wp:align>center</wp:align>
+            </wp:positionH>
+            <wp:positionV relativeFrom="paragraph">
+              <wp:posOffset>4139248</wp:posOffset>
+            </wp:positionV>
+            <wp:extent cx="1148080" cy="1457325"/>
+            <wp:effectExtent l="0" t="0" r="0" b="9525"/>
+            <wp:wrapTight wrapText="bothSides">
+              <wp:wrapPolygon edited="0">
+                <wp:start x="7885" y="0"/>
+                <wp:lineTo x="5376" y="847"/>
+                <wp:lineTo x="0" y="4518"/>
+                <wp:lineTo x="0" y="15529"/>
+                <wp:lineTo x="3226" y="18071"/>
+                <wp:lineTo x="9319" y="21459"/>
+                <wp:lineTo x="9677" y="21459"/>
+                <wp:lineTo x="11827" y="21459"/>
+                <wp:lineTo x="12186" y="21459"/>
+                <wp:lineTo x="18637" y="18071"/>
+                <wp:lineTo x="20071" y="13553"/>
+                <wp:lineTo x="21146" y="12424"/>
+                <wp:lineTo x="21146" y="4518"/>
+                <wp:lineTo x="16128" y="847"/>
+                <wp:lineTo x="13619" y="0"/>
+                <wp:lineTo x="7885" y="0"/>
+              </wp:wrapPolygon>
+            </wp:wrapTight>
+            <wp:docPr id="5" name="Picture 5"/>
+            <wp:cNvGraphicFramePr>
+              <a:graphicFrameLocks xmlns:a="http://schemas.openxmlformats.org/drawingml/2006/main" noChangeAspect="1"/>
+            </wp:cNvGraphicFramePr>
+            <a:graphic xmlns:a="http://schemas.openxmlformats.org/drawingml/2006/main">
+              <a:graphicData uri="http://schemas.openxmlformats.org/drawingml/2006/picture">
+                <pic:pic xmlns:pic="http://schemas.openxmlformats.org/drawingml/2006/picture">
+                  <pic:nvPicPr>
+                    <pic:cNvPr id="0" name="Picture 1"/>
+                    <pic:cNvPicPr>
+                      <a:picLocks noChangeAspect="1" noChangeArrowheads="1"/>
+                    </pic:cNvPicPr>
+                  </pic:nvPicPr>
+                  <pic:blipFill>
+                    <a:blip r:embed="rId5" cstate="print">
+                      <a:extLst>
+                        <a:ext uri="{28A0092B-C50C-407E-A947-70E740481C1C}">
+                          <a14:useLocalDpi xmlns:a14="http://schemas.microsoft.com/office/drawing/2010/main" val="0"/>
+                        </a:ext>
+                      </a:extLst>
+                    </a:blip>
+                    <a:srcRect/>
+                    <a:stretch>
+                      <a:fillRect/>
+                    </a:stretch>
+                  </pic:blipFill>
+                  <pic:spPr bwMode="auto">
+                    <a:xfrm>
+                      <a:off x="0" y="0"/>
+                      <a:ext cx="1148080" cy="1457325"/>
+                    </a:xfrm>
+                    <a:prstGeom prst="rect">
+                      <a:avLst/>
+                    </a:prstGeom>
+                    <a:noFill/>
+                    <a:ln>
+                      <a:noFill/>
+                    </a:ln>
+                  </pic:spPr>
+                </pic:pic>
+              </a:graphicData>
+            </a:graphic>
+            <wp14:sizeRelH relativeFrom="margin">
+              <wp14:pctWidth>0</wp14:pctWidth>
+            </wp14:sizeRelH>
+            <wp14:sizeRelV relativeFrom="margin">
+              <wp14:pctHeight>0</wp14:pctHeight>
+            </wp14:sizeRelV>
+          </wp:anchor>
+        </w:drawing>
+      </w:r>
       <w:r>
         <w:rPr>
           <w:noProof/>
@@ -1387,7 +1228,7 @@
                     <pic:cNvPicPr/>
                   </pic:nvPicPr>
                   <pic:blipFill>
-                    <a:blip r:embed="rId5" cstate="print">
+                    <a:blip r:embed="rId6" cstate="print">
                       <a:extLst>
                         <a:ext uri="{28A0092B-C50C-407E-A947-70E740481C1C}">
                           <a14:useLocalDpi xmlns:a14="http://schemas.microsoft.com/office/drawing/2010/main" val="0"/>
@@ -1474,7 +1315,7 @@
                     </pic:cNvPicPr>
                   </pic:nvPicPr>
                   <pic:blipFill>
-                    <a:blip r:embed="rId6" cstate="print">
+                    <a:blip r:embed="rId7" cstate="print">
                       <a:extLst>
                         <a:ext uri="{28A0092B-C50C-407E-A947-70E740481C1C}">
                           <a14:useLocalDpi xmlns:a14="http://schemas.microsoft.com/office/drawing/2010/main" val="0"/>
@@ -1541,7 +1382,7 @@
                     <pic:cNvPicPr/>
                   </pic:nvPicPr>
                   <pic:blipFill>
-                    <a:blip r:embed="rId7" cstate="print">
+                    <a:blip r:embed="rId8" cstate="print">
                       <a:extLst>
                         <a:ext uri="{28A0092B-C50C-407E-A947-70E740481C1C}">
                           <a14:useLocalDpi xmlns:a14="http://schemas.microsoft.com/office/drawing/2010/main" val="0"/>
@@ -1623,7 +1464,6 @@
                                 <w:u w:val="single"/>
                               </w:rPr>
                             </w:pPr>
-                            <w:permStart w:id="173551138" w:ed="011445@asas.qld.edu.au"/>
                             <w:r>
                               <w:rPr>
                                 <w:sz w:val="32"/>
@@ -1632,7 +1472,6 @@
                               </w:rPr>
                               <w:t>Officially approved by the Lunch Time Basketball Organisation</w:t>
                             </w:r>
-                            <w:permEnd w:id="173551138"/>
                           </w:p>
                         </w:txbxContent>
                       </wps:txbx>
@@ -1653,11 +1492,7 @@
           </mc:Choice>
           <mc:Fallback>
             <w:pict>
-              <v:shapetype w14:anchorId="53F0B975" id="_x0000_t202" coordsize="21600,21600" o:spt="202" path="m,l,21600r21600,l21600,xe">
-                <v:stroke joinstyle="miter"/>
-                <v:path gradientshapeok="t" o:connecttype="rect"/>
-              </v:shapetype>
-              <v:shape id="Text Box 3" o:spid="_x0000_s1026" type="#_x0000_t202" style="position:absolute;margin-left:0;margin-top:276.1pt;width:421.35pt;height:35.65pt;z-index:251658240;visibility:visible;mso-wrap-style:square;mso-width-percent:0;mso-wrap-distance-left:9pt;mso-wrap-distance-top:0;mso-wrap-distance-right:9pt;mso-wrap-distance-bottom:0;mso-position-horizontal:center;mso-position-horizontal-relative:margin;mso-position-vertical:absolute;mso-position-vertical-relative:text;mso-width-percent:0;mso-width-relative:margin;v-text-anchor:top" o:gfxdata="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" filled="f" stroked="f" strokeweight=".5pt">
+              <v:shape w14:anchorId="53F0B975" id="Text Box 3" o:spid="_x0000_s1027" type="#_x0000_t202" style="position:absolute;margin-left:0;margin-top:276.1pt;width:421.35pt;height:35.65pt;z-index:251658240;visibility:visible;mso-wrap-style:square;mso-width-percent:0;mso-wrap-distance-left:9pt;mso-wrap-distance-top:0;mso-wrap-distance-right:9pt;mso-wrap-distance-bottom:0;mso-position-horizontal:center;mso-position-horizontal-relative:margin;mso-position-vertical:absolute;mso-position-vertical-relative:text;mso-width-percent:0;mso-width-relative:margin;v-text-anchor:top" o:gfxdata="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" filled="f" stroked="f" strokeweight=".5pt">
                 <v:textbox>
                   <w:txbxContent>
                     <w:p>
@@ -1669,7 +1504,6 @@
                           <w:u w:val="single"/>
                         </w:rPr>
                       </w:pPr>
-                      <w:permStart w:id="173551138" w:ed="011445@asas.qld.edu.au"/>
                       <w:r>
                         <w:rPr>
                           <w:sz w:val="32"/>
@@ -1678,7 +1512,6 @@
                         </w:rPr>
                         <w:t>Officially approved by the Lunch Time Basketball Organisation</w:t>
                       </w:r>
-                      <w:permEnd w:id="173551138"/>
                     </w:p>
                   </w:txbxContent>
                 </v:textbox>
@@ -1688,8 +1521,6 @@
           </mc:Fallback>
         </mc:AlternateContent>
       </w:r>
-      <w:permEnd w:id="1178350303"/>
-      <w:permEnd w:id="1231888697"/>
     </w:p>
     <w:sectPr>
       <w:pgSz w:w="11906" w:h="16838"/>
@@ -1702,7 +1533,7 @@
 </file>
 
 <file path=word/numbering.xml><?xml version="1.0" encoding="utf-8"?>
-<w:numbering xmlns:wpc="http://schemas.microsoft.com/office/word/2010/wordprocessingCanvas" xmlns:cx="http://schemas.microsoft.com/office/drawing/2014/chartex" xmlns:cx1="http://schemas.microsoft.com/office/drawing/2015/9/8/chartex" xmlns:cx2="http://schemas.microsoft.com/office/drawing/2015/10/21/chartex" xmlns:cx3="http://schemas.microsoft.com/office/drawing/2016/5/9/chartex" xmlns:cx4="http://schemas.microsoft.com/office/drawing/2016/5/10/chartex" xmlns:cx5="http://schemas.microsoft.com/office/drawing/2016/5/11/chartex" xmlns:cx6="http://schemas.microsoft.com/office/drawing/2016/5/12/chartex" xmlns:cx7="http://schemas.microsoft.com/office/drawing/2016/5/13/chartex" xmlns:cx8="http://schemas.microsoft.com/office/drawing/2016/5/14/chartex" xmlns:mc="http://schemas.openxmlformats.org/markup-compatibility/2006" xmlns:aink="http://schemas.microsoft.com/office/drawing/2016/ink" xmlns:am3d="http://schemas.microsoft.com/office/drawing/2017/model3d" xmlns:o="urn:schemas-microsoft-com:office:office" xmlns:oel="http://schemas.microsoft.com/office/2019/extlst" xmlns:r="http://schemas.openxmlformats.org/officeDocument/2006/relationships" xmlns:m="http://schemas.openxmlformats.org/officeDocument/2006/math" xmlns:v="urn:schemas-microsoft-com:vml" xmlns:wp14="http://schemas.microsoft.com/office/word/2010/wordprocessingDrawing" xmlns:wp="http://schemas.openxmlformats.org/drawingml/2006/wordprocessingDrawing" xmlns:w10="urn:schemas-microsoft-com:office:word" xmlns:w="http://schemas.openxmlformats.org/wordprocessingml/2006/main" xmlns:w14="http://schemas.microsoft.com/office/word/2010/wordml" xmlns:w15="http://schemas.microsoft.com/office/word/2012/wordml" xmlns:w16cex="http://schemas.microsoft.com/office/word/2018/wordml/cex" xmlns:w16cid="http://schemas.microsoft.com/office/word/2016/wordml/cid" xmlns:w16="http://schemas.microsoft.com/office/word/2018/wordml" xmlns:w16sdtdh="http://schemas.microsoft.com/office/word/2020/wordml/sdtdatahash" xmlns:w16se="http://schemas.microsoft.com/office/word/2015/wordml/symex" xmlns:wpg="http://schemas.microsoft.com/office/word/2010/wordprocessingGroup" xmlns:wpi="http://schemas.microsoft.com/office/word/2010/wordprocessingInk" xmlns:wne="http://schemas.microsoft.com/office/word/2006/wordml" xmlns:wps="http://schemas.microsoft.com/office/word/2010/wordprocessingShape" mc:Ignorable="w14 w15 w16se w16cid w16 w16cex w16sdtdh wp14">
+<w:numbering xmlns:wpc="http://schemas.microsoft.com/office/word/2010/wordprocessingCanvas" xmlns:cx="http://schemas.microsoft.com/office/drawing/2014/chartex" xmlns:cx1="http://schemas.microsoft.com/office/drawing/2015/9/8/chartex" xmlns:cx2="http://schemas.microsoft.com/office/drawing/2015/10/21/chartex" xmlns:cx3="http://schemas.microsoft.com/office/drawing/2016/5/9/chartex" xmlns:cx4="http://schemas.microsoft.com/office/drawing/2016/5/10/chartex" xmlns:cx5="http://schemas.microsoft.com/office/drawing/2016/5/11/chartex" xmlns:cx6="http://schemas.microsoft.com/office/drawing/2016/5/12/chartex" xmlns:cx7="http://schemas.microsoft.com/office/drawing/2016/5/13/chartex" xmlns:cx8="http://schemas.microsoft.com/office/drawing/2016/5/14/chartex" xmlns:mc="http://schemas.openxmlformats.org/markup-compatibility/2006" xmlns:aink="http://schemas.microsoft.com/office/drawing/2016/ink" xmlns:am3d="http://schemas.microsoft.com/office/drawing/2017/model3d" xmlns:o="urn:schemas-microsoft-com:office:office" xmlns:r="http://schemas.openxmlformats.org/officeDocument/2006/relationships" xmlns:m="http://schemas.openxmlformats.org/officeDocument/2006/math" xmlns:v="urn:schemas-microsoft-com:vml" xmlns:wp14="http://schemas.microsoft.com/office/word/2010/wordprocessingDrawing" xmlns:wp="http://schemas.openxmlformats.org/drawingml/2006/wordprocessingDrawing" xmlns:w10="urn:schemas-microsoft-com:office:word" xmlns:w="http://schemas.openxmlformats.org/wordprocessingml/2006/main" xmlns:w14="http://schemas.microsoft.com/office/word/2010/wordml" xmlns:w15="http://schemas.microsoft.com/office/word/2012/wordml" xmlns:w16cex="http://schemas.microsoft.com/office/word/2018/wordml/cex" xmlns:w16cid="http://schemas.microsoft.com/office/word/2016/wordml/cid" xmlns:w16="http://schemas.microsoft.com/office/word/2018/wordml" xmlns:w16sdtdh="http://schemas.microsoft.com/office/word/2020/wordml/sdtdatahash" xmlns:w16se="http://schemas.microsoft.com/office/word/2015/wordml/symex" xmlns:wpg="http://schemas.microsoft.com/office/word/2010/wordprocessingGroup" xmlns:wpi="http://schemas.microsoft.com/office/word/2010/wordprocessingInk" xmlns:wne="http://schemas.microsoft.com/office/word/2006/wordml" xmlns:wps="http://schemas.microsoft.com/office/word/2010/wordprocessingShape" mc:Ignorable="w14 w15 w16se w16cid w16 w16cex w16sdtdh wp14">
   <w:abstractNum w:abstractNumId="0" w15:restartNumberingAfterBreak="0">
     <w:nsid w:val="3D603E9A"/>
     <w:multiLevelType w:val="hybridMultilevel"/>
@@ -1816,8 +1647,124 @@
       </w:rPr>
     </w:lvl>
   </w:abstractNum>
-  <w:num w:numId="1" w16cid:durableId="1759790493">
+  <w:abstractNum w:abstractNumId="1" w15:restartNumberingAfterBreak="0">
+    <w:nsid w:val="5E413EDE"/>
+    <w:multiLevelType w:val="hybridMultilevel"/>
+    <w:tmpl w:val="36B4E97C"/>
+    <w:lvl w:ilvl="0" w:tplc="0C090001">
+      <w:start w:val="1"/>
+      <w:numFmt w:val="bullet"/>
+      <w:lvlText w:val=""/>
+      <w:lvlJc w:val="left"/>
+      <w:pPr>
+        <w:ind w:left="720" w:hanging="360"/>
+      </w:pPr>
+      <w:rPr>
+        <w:rFonts w:ascii="Symbol" w:hAnsi="Symbol" w:hint="default"/>
+      </w:rPr>
+    </w:lvl>
+    <w:lvl w:ilvl="1" w:tplc="0C090003">
+      <w:start w:val="1"/>
+      <w:numFmt w:val="bullet"/>
+      <w:lvlText w:val="o"/>
+      <w:lvlJc w:val="left"/>
+      <w:pPr>
+        <w:ind w:left="1440" w:hanging="360"/>
+      </w:pPr>
+      <w:rPr>
+        <w:rFonts w:ascii="Courier New" w:hAnsi="Courier New" w:cs="Courier New" w:hint="default"/>
+      </w:rPr>
+    </w:lvl>
+    <w:lvl w:ilvl="2" w:tplc="0C090005" w:tentative="1">
+      <w:start w:val="1"/>
+      <w:numFmt w:val="bullet"/>
+      <w:lvlText w:val=""/>
+      <w:lvlJc w:val="left"/>
+      <w:pPr>
+        <w:ind w:left="2160" w:hanging="360"/>
+      </w:pPr>
+      <w:rPr>
+        <w:rFonts w:ascii="Wingdings" w:hAnsi="Wingdings" w:hint="default"/>
+      </w:rPr>
+    </w:lvl>
+    <w:lvl w:ilvl="3" w:tplc="0C090001" w:tentative="1">
+      <w:start w:val="1"/>
+      <w:numFmt w:val="bullet"/>
+      <w:lvlText w:val=""/>
+      <w:lvlJc w:val="left"/>
+      <w:pPr>
+        <w:ind w:left="2880" w:hanging="360"/>
+      </w:pPr>
+      <w:rPr>
+        <w:rFonts w:ascii="Symbol" w:hAnsi="Symbol" w:hint="default"/>
+      </w:rPr>
+    </w:lvl>
+    <w:lvl w:ilvl="4" w:tplc="0C090003" w:tentative="1">
+      <w:start w:val="1"/>
+      <w:numFmt w:val="bullet"/>
+      <w:lvlText w:val="o"/>
+      <w:lvlJc w:val="left"/>
+      <w:pPr>
+        <w:ind w:left="3600" w:hanging="360"/>
+      </w:pPr>
+      <w:rPr>
+        <w:rFonts w:ascii="Courier New" w:hAnsi="Courier New" w:cs="Courier New" w:hint="default"/>
+      </w:rPr>
+    </w:lvl>
+    <w:lvl w:ilvl="5" w:tplc="0C090005" w:tentative="1">
+      <w:start w:val="1"/>
+      <w:numFmt w:val="bullet"/>
+      <w:lvlText w:val=""/>
+      <w:lvlJc w:val="left"/>
+      <w:pPr>
+        <w:ind w:left="4320" w:hanging="360"/>
+      </w:pPr>
+      <w:rPr>
+        <w:rFonts w:ascii="Wingdings" w:hAnsi="Wingdings" w:hint="default"/>
+      </w:rPr>
+    </w:lvl>
+    <w:lvl w:ilvl="6" w:tplc="0C090001" w:tentative="1">
+      <w:start w:val="1"/>
+      <w:numFmt w:val="bullet"/>
+      <w:lvlText w:val=""/>
+      <w:lvlJc w:val="left"/>
+      <w:pPr>
+        <w:ind w:left="5040" w:hanging="360"/>
+      </w:pPr>
+      <w:rPr>
+        <w:rFonts w:ascii="Symbol" w:hAnsi="Symbol" w:hint="default"/>
+      </w:rPr>
+    </w:lvl>
+    <w:lvl w:ilvl="7" w:tplc="0C090003" w:tentative="1">
+      <w:start w:val="1"/>
+      <w:numFmt w:val="bullet"/>
+      <w:lvlText w:val="o"/>
+      <w:lvlJc w:val="left"/>
+      <w:pPr>
+        <w:ind w:left="5760" w:hanging="360"/>
+      </w:pPr>
+      <w:rPr>
+        <w:rFonts w:ascii="Courier New" w:hAnsi="Courier New" w:cs="Courier New" w:hint="default"/>
+      </w:rPr>
+    </w:lvl>
+    <w:lvl w:ilvl="8" w:tplc="0C090005" w:tentative="1">
+      <w:start w:val="1"/>
+      <w:numFmt w:val="bullet"/>
+      <w:lvlText w:val=""/>
+      <w:lvlJc w:val="left"/>
+      <w:pPr>
+        <w:ind w:left="6480" w:hanging="360"/>
+      </w:pPr>
+      <w:rPr>
+        <w:rFonts w:ascii="Wingdings" w:hAnsi="Wingdings" w:hint="default"/>
+      </w:rPr>
+    </w:lvl>
+  </w:abstractNum>
+  <w:num w:numId="1">
     <w:abstractNumId w:val="0"/>
+  </w:num>
+  <w:num w:numId="2">
+    <w:abstractNumId w:val="1"/>
   </w:num>
 </w:numbering>
 </file>

</xml_diff>